<commit_message>
Eliminados los espacios en blanco finales
</commit_message>
<xml_diff>
--- a/Proyecto final/Memoria - Francisco Javier Caracuel Beltrán.docx
+++ b/Proyecto final/Memoria - Francisco Javier Caracuel Beltrán.docx
@@ -637,8 +637,6 @@
               </w:rPr>
               <w:t>Algoritmo de Burt y Adelson:</w:t>
             </w:r>
-            <w:bookmarkStart w:id="0" w:name="_GoBack"/>
-            <w:bookmarkEnd w:id="0"/>
             <w:r>
               <w:rPr>
                 <w:noProof/>
@@ -1109,11 +1107,11 @@
           <w:numId w:val="2"/>
         </w:numPr>
       </w:pPr>
-      <w:bookmarkStart w:id="1" w:name="_Toc503827949"/>
+      <w:bookmarkStart w:id="0" w:name="_Toc503827949"/>
       <w:r>
         <w:t>Definición del problema a resolver</w:t>
       </w:r>
-      <w:bookmarkEnd w:id="1"/>
+      <w:bookmarkEnd w:id="0"/>
     </w:p>
     <w:p/>
     <w:p>
@@ -1154,11 +1152,11 @@
           <w:numId w:val="2"/>
         </w:numPr>
       </w:pPr>
-      <w:bookmarkStart w:id="2" w:name="_Toc503827950"/>
+      <w:bookmarkStart w:id="1" w:name="_Toc503827950"/>
       <w:r>
         <w:t>Enfoque e implementación elegida</w:t>
       </w:r>
-      <w:bookmarkEnd w:id="2"/>
+      <w:bookmarkEnd w:id="1"/>
     </w:p>
     <w:p/>
     <w:p>
@@ -1405,7 +1403,7 @@
           <w:numId w:val="7"/>
         </w:numPr>
       </w:pPr>
-      <w:bookmarkStart w:id="3" w:name="_Toc503827951"/>
+      <w:bookmarkStart w:id="2" w:name="_Toc503827951"/>
       <w:r>
         <w:t xml:space="preserve">Algoritmo de </w:t>
       </w:r>
@@ -1425,7 +1423,7 @@
       <w:r>
         <w:t>:</w:t>
       </w:r>
-      <w:bookmarkEnd w:id="3"/>
+      <w:bookmarkEnd w:id="2"/>
     </w:p>
     <w:p>
       <w:pPr>
@@ -2065,11 +2063,11 @@
           <w:numId w:val="2"/>
         </w:numPr>
       </w:pPr>
-      <w:bookmarkStart w:id="4" w:name="_Toc503827952"/>
+      <w:bookmarkStart w:id="3" w:name="_Toc503827952"/>
       <w:r>
         <w:t>Valoraciones sobre la implementación y resultados</w:t>
       </w:r>
-      <w:bookmarkEnd w:id="4"/>
+      <w:bookmarkEnd w:id="3"/>
     </w:p>
     <w:p/>
     <w:p>
@@ -2102,21 +2100,7 @@
             <w:rStyle w:val="Hipervnculo"/>
             <w:color w:val="000000" w:themeColor="text1"/>
           </w:rPr>
-          <w:t>http://pages.cs.wisc.edu/~csverma/CS766_09/I</w:t>
-        </w:r>
-        <w:r>
-          <w:rPr>
-            <w:rStyle w:val="Hipervnculo"/>
-            <w:color w:val="000000" w:themeColor="text1"/>
-          </w:rPr>
-          <w:t>m</w:t>
-        </w:r>
-        <w:r>
-          <w:rPr>
-            <w:rStyle w:val="Hipervnculo"/>
-            <w:color w:val="000000" w:themeColor="text1"/>
-          </w:rPr>
-          <w:t>ageMosaic/DataSet/Set7/RawImages/</w:t>
+          <w:t>http://pages.cs.wisc.edu/~csverma/CS766_09/ImageMosaic/DataSet/Set7/RawImages/</w:t>
         </w:r>
       </w:hyperlink>
     </w:p>
@@ -2158,25 +2142,7 @@
             <w:iCs/>
             <w:color w:val="000000" w:themeColor="text1"/>
           </w:rPr>
-          <w:t>https://consigna.ugr.es/f/1t1SohSbVbeEJOe6/Im%C3%A1genes%20-%20Proyecto</w:t>
-        </w:r>
-        <w:r>
-          <w:rPr>
-            <w:rStyle w:val="Hipervnculo"/>
-            <w:i/>
-            <w:iCs/>
-            <w:color w:val="000000" w:themeColor="text1"/>
-          </w:rPr>
-          <w:t>%</w:t>
-        </w:r>
-        <w:r>
-          <w:rPr>
-            <w:rStyle w:val="Hipervnculo"/>
-            <w:i/>
-            <w:iCs/>
-            <w:color w:val="000000" w:themeColor="text1"/>
-          </w:rPr>
-          <w:t>20Final%20-%20Francisco%20Javier%20Caracuel%20Beltr%C3%A1n.zip</w:t>
+          <w:t>https://consigna.ugr.es/f/1t1SohSbVbeEJOe6/Im%C3%A1genes%20-%20Proyecto%20Final%20-%20Francisco%20Javier%20Caracuel%20Beltr%C3%A1n.zip</w:t>
         </w:r>
       </w:hyperlink>
     </w:p>
@@ -2589,11 +2555,11 @@
           <w:numId w:val="2"/>
         </w:numPr>
       </w:pPr>
-      <w:bookmarkStart w:id="5" w:name="_Toc503827953"/>
+      <w:bookmarkStart w:id="4" w:name="_Toc503827953"/>
       <w:r>
         <w:t>Propuestas de mejora</w:t>
       </w:r>
-      <w:bookmarkEnd w:id="5"/>
+      <w:bookmarkEnd w:id="4"/>
     </w:p>
     <w:p/>
     <w:p>
@@ -2689,11 +2655,11 @@
           <w:numId w:val="2"/>
         </w:numPr>
       </w:pPr>
-      <w:bookmarkStart w:id="6" w:name="_Toc503827954"/>
+      <w:bookmarkStart w:id="5" w:name="_Toc503827954"/>
       <w:r>
         <w:t>Referencias</w:t>
       </w:r>
-      <w:bookmarkEnd w:id="6"/>
+      <w:bookmarkEnd w:id="5"/>
     </w:p>
     <w:p/>
     <w:p>
@@ -2857,298 +2823,13 @@
     </w:p>
     <w:p>
       <w:pPr>
+        <w:jc w:val="left"/>
         <w:rPr>
           <w:sz w:val="28"/>
         </w:rPr>
       </w:pPr>
-    </w:p>
-    <w:p>
-      <w:pPr>
-        <w:rPr>
-          <w:sz w:val="28"/>
-        </w:rPr>
-      </w:pPr>
-    </w:p>
-    <w:p>
-      <w:pPr>
-        <w:rPr>
-          <w:sz w:val="28"/>
-        </w:rPr>
-      </w:pPr>
-    </w:p>
-    <w:p>
-      <w:pPr>
-        <w:rPr>
-          <w:sz w:val="28"/>
-        </w:rPr>
-      </w:pPr>
-    </w:p>
-    <w:p>
-      <w:pPr>
-        <w:rPr>
-          <w:sz w:val="28"/>
-        </w:rPr>
-      </w:pPr>
-    </w:p>
-    <w:p>
-      <w:pPr>
-        <w:rPr>
-          <w:sz w:val="28"/>
-        </w:rPr>
-      </w:pPr>
-    </w:p>
-    <w:p>
-      <w:pPr>
-        <w:rPr>
-          <w:sz w:val="28"/>
-        </w:rPr>
-      </w:pPr>
-    </w:p>
-    <w:p>
-      <w:pPr>
-        <w:rPr>
-          <w:sz w:val="28"/>
-        </w:rPr>
-      </w:pPr>
-    </w:p>
-    <w:p>
-      <w:pPr>
-        <w:rPr>
-          <w:sz w:val="28"/>
-        </w:rPr>
-      </w:pPr>
-    </w:p>
-    <w:p>
-      <w:pPr>
-        <w:rPr>
-          <w:sz w:val="28"/>
-        </w:rPr>
-      </w:pPr>
-    </w:p>
-    <w:p>
-      <w:pPr>
-        <w:rPr>
-          <w:sz w:val="28"/>
-        </w:rPr>
-      </w:pPr>
-    </w:p>
-    <w:p>
-      <w:pPr>
-        <w:rPr>
-          <w:sz w:val="28"/>
-        </w:rPr>
-      </w:pPr>
-    </w:p>
-    <w:p>
-      <w:pPr>
-        <w:rPr>
-          <w:sz w:val="28"/>
-        </w:rPr>
-      </w:pPr>
-    </w:p>
-    <w:p>
-      <w:pPr>
-        <w:rPr>
-          <w:sz w:val="28"/>
-        </w:rPr>
-      </w:pPr>
-    </w:p>
-    <w:p>
-      <w:pPr>
-        <w:rPr>
-          <w:sz w:val="28"/>
-        </w:rPr>
-      </w:pPr>
-    </w:p>
-    <w:p>
-      <w:pPr>
-        <w:rPr>
-          <w:sz w:val="28"/>
-        </w:rPr>
-      </w:pPr>
-    </w:p>
-    <w:p>
-      <w:pPr>
-        <w:rPr>
-          <w:sz w:val="28"/>
-        </w:rPr>
-      </w:pPr>
-    </w:p>
-    <w:p>
-      <w:pPr>
-        <w:rPr>
-          <w:sz w:val="28"/>
-        </w:rPr>
-      </w:pPr>
-    </w:p>
-    <w:p>
-      <w:pPr>
-        <w:rPr>
-          <w:sz w:val="28"/>
-        </w:rPr>
-      </w:pPr>
-    </w:p>
-    <w:p>
-      <w:pPr>
-        <w:rPr>
-          <w:sz w:val="28"/>
-        </w:rPr>
-      </w:pPr>
-    </w:p>
-    <w:p>
-      <w:pPr>
-        <w:rPr>
-          <w:sz w:val="28"/>
-        </w:rPr>
-      </w:pPr>
-    </w:p>
-    <w:p>
-      <w:pPr>
-        <w:rPr>
-          <w:sz w:val="28"/>
-        </w:rPr>
-      </w:pPr>
-    </w:p>
-    <w:p>
-      <w:pPr>
-        <w:rPr>
-          <w:sz w:val="28"/>
-        </w:rPr>
-      </w:pPr>
-    </w:p>
-    <w:p>
-      <w:pPr>
-        <w:rPr>
-          <w:sz w:val="28"/>
-        </w:rPr>
-      </w:pPr>
-    </w:p>
-    <w:p>
-      <w:pPr>
-        <w:rPr>
-          <w:sz w:val="28"/>
-        </w:rPr>
-      </w:pPr>
-    </w:p>
-    <w:p>
-      <w:pPr>
-        <w:rPr>
-          <w:sz w:val="28"/>
-        </w:rPr>
-      </w:pPr>
-    </w:p>
-    <w:p>
-      <w:pPr>
-        <w:rPr>
-          <w:sz w:val="28"/>
-        </w:rPr>
-      </w:pPr>
-    </w:p>
-    <w:p>
-      <w:pPr>
-        <w:rPr>
-          <w:sz w:val="28"/>
-        </w:rPr>
-      </w:pPr>
-    </w:p>
-    <w:p>
-      <w:pPr>
-        <w:rPr>
-          <w:sz w:val="28"/>
-        </w:rPr>
-      </w:pPr>
-    </w:p>
-    <w:p>
-      <w:pPr>
-        <w:rPr>
-          <w:sz w:val="28"/>
-        </w:rPr>
-      </w:pPr>
-    </w:p>
-    <w:p>
-      <w:pPr>
-        <w:rPr>
-          <w:sz w:val="28"/>
-        </w:rPr>
-      </w:pPr>
-    </w:p>
-    <w:p>
-      <w:pPr>
-        <w:rPr>
-          <w:sz w:val="28"/>
-        </w:rPr>
-      </w:pPr>
-    </w:p>
-    <w:p>
-      <w:pPr>
-        <w:rPr>
-          <w:sz w:val="28"/>
-        </w:rPr>
-      </w:pPr>
-    </w:p>
-    <w:p>
-      <w:pPr>
-        <w:rPr>
-          <w:sz w:val="28"/>
-        </w:rPr>
-      </w:pPr>
-    </w:p>
-    <w:p>
-      <w:pPr>
-        <w:rPr>
-          <w:sz w:val="28"/>
-        </w:rPr>
-      </w:pPr>
-    </w:p>
-    <w:p>
-      <w:pPr>
-        <w:rPr>
-          <w:sz w:val="28"/>
-        </w:rPr>
-      </w:pPr>
-    </w:p>
-    <w:p>
-      <w:pPr>
-        <w:rPr>
-          <w:sz w:val="28"/>
-        </w:rPr>
-      </w:pPr>
-    </w:p>
-    <w:p>
-      <w:pPr>
-        <w:rPr>
-          <w:sz w:val="28"/>
-        </w:rPr>
-      </w:pPr>
-    </w:p>
-    <w:p>
-      <w:pPr>
-        <w:rPr>
-          <w:sz w:val="28"/>
-        </w:rPr>
-      </w:pPr>
-    </w:p>
-    <w:p>
-      <w:pPr>
-        <w:rPr>
-          <w:sz w:val="28"/>
-        </w:rPr>
-      </w:pPr>
-    </w:p>
-    <w:p>
-      <w:pPr>
-        <w:rPr>
-          <w:sz w:val="28"/>
-        </w:rPr>
-      </w:pPr>
-    </w:p>
-    <w:p>
-      <w:pPr>
-        <w:jc w:val="left"/>
-        <w:rPr>
-          <w:sz w:val="28"/>
-        </w:rPr>
-      </w:pPr>
+      <w:bookmarkStart w:id="6" w:name="_GoBack"/>
+      <w:bookmarkEnd w:id="6"/>
     </w:p>
     <w:sectPr>
       <w:headerReference w:type="default" r:id="rId23"/>
@@ -3198,6 +2879,7 @@
         <w:docPartUnique/>
       </w:docPartObj>
     </w:sdtPr>
+    <w:sdtEndPr/>
     <w:sdtContent>
       <w:p>
         <w:pPr>
@@ -3313,7 +2995,7 @@
             <w:noProof/>
             <w:color w:val="767171" w:themeColor="background2" w:themeShade="80"/>
           </w:rPr>
-          <w:t>11</w:t>
+          <w:t>9</w:t>
         </w:r>
         <w:r>
           <w:rPr>
@@ -5028,7 +4710,7 @@
 </file>
 
 <file path=customXml/itemProps1.xml><?xml version="1.0" encoding="utf-8"?>
-<ds:datastoreItem xmlns:ds="http://schemas.openxmlformats.org/officeDocument/2006/customXml" ds:itemID="{207A9E20-9608-43FA-A18A-B63468B3C87B}">
+<ds:datastoreItem xmlns:ds="http://schemas.openxmlformats.org/officeDocument/2006/customXml" ds:itemID="{743E1198-62C7-48B5-B0CD-EDC08639B10F}">
   <ds:schemaRefs>
     <ds:schemaRef ds:uri="http://schemas.openxmlformats.org/officeDocument/2006/bibliography"/>
   </ds:schemaRefs>

</xml_diff>